<commit_message>
Main Changes and Docs
</commit_message>
<xml_diff>
--- a/Reporte Técnico Residencias 2021-2.docx
+++ b/Reporte Técnico Residencias 2021-2.docx
@@ -503,7 +503,7 @@
               </wp:anchor>
             </w:drawing>
           </mc:Choice>
-          <mc:Fallback xmlns:cx="http://schemas.microsoft.com/office/drawing/2014/chartex" xmlns:cx1="http://schemas.microsoft.com/office/drawing/2015/9/8/chartex" xmlns:w16se="http://schemas.microsoft.com/office/word/2015/wordml/symex" xmlns:sl="http://schemas.openxmlformats.org/schemaLibrary/2006/main" xmlns:a="http://schemas.openxmlformats.org/drawingml/2006/main" xmlns:pic="http://schemas.openxmlformats.org/drawingml/2006/picture" xmlns:c="http://schemas.openxmlformats.org/drawingml/2006/chart" xmlns:lc="http://schemas.openxmlformats.org/drawingml/2006/lockedCanvas" xmlns:dgm="http://schemas.openxmlformats.org/drawingml/2006/diagram" xmlns:w16="http://schemas.microsoft.com/office/word/2018/wordml" xmlns:w16cex="http://schemas.microsoft.com/office/word/2018/wordml/cex" xmlns:w16cid="http://schemas.microsoft.com/office/word/2016/wordml/cid" xmlns:am3d="http://schemas.microsoft.com/office/drawing/2017/model3d" xmlns:aink="http://schemas.microsoft.com/office/drawing/2016/ink" xmlns:cx8="http://schemas.microsoft.com/office/drawing/2016/5/14/chartex" xmlns:cx7="http://schemas.microsoft.com/office/drawing/2016/5/13/chartex" xmlns:cx6="http://schemas.microsoft.com/office/drawing/2016/5/12/chartex" xmlns:cx5="http://schemas.microsoft.com/office/drawing/2016/5/11/chartex" xmlns:cx4="http://schemas.microsoft.com/office/drawing/2016/5/10/chartex" xmlns:cx3="http://schemas.microsoft.com/office/drawing/2016/5/9/chartex" xmlns:cx2="http://schemas.microsoft.com/office/drawing/2015/10/21/chartex">
+          <mc:Fallback xmlns:cx2="http://schemas.microsoft.com/office/drawing/2015/10/21/chartex" xmlns:cx3="http://schemas.microsoft.com/office/drawing/2016/5/9/chartex" xmlns:cx4="http://schemas.microsoft.com/office/drawing/2016/5/10/chartex" xmlns:cx5="http://schemas.microsoft.com/office/drawing/2016/5/11/chartex" xmlns:cx6="http://schemas.microsoft.com/office/drawing/2016/5/12/chartex" xmlns:cx7="http://schemas.microsoft.com/office/drawing/2016/5/13/chartex" xmlns:cx8="http://schemas.microsoft.com/office/drawing/2016/5/14/chartex" xmlns:aink="http://schemas.microsoft.com/office/drawing/2016/ink" xmlns:am3d="http://schemas.microsoft.com/office/drawing/2017/model3d" xmlns:w16cid="http://schemas.microsoft.com/office/word/2016/wordml/cid" xmlns:w16cex="http://schemas.microsoft.com/office/word/2018/wordml/cex" xmlns:w16="http://schemas.microsoft.com/office/word/2018/wordml" xmlns:dgm="http://schemas.openxmlformats.org/drawingml/2006/diagram" xmlns:lc="http://schemas.openxmlformats.org/drawingml/2006/lockedCanvas" xmlns:c="http://schemas.openxmlformats.org/drawingml/2006/chart" xmlns:pic="http://schemas.openxmlformats.org/drawingml/2006/picture" xmlns:a="http://schemas.openxmlformats.org/drawingml/2006/main" xmlns:sl="http://schemas.openxmlformats.org/schemaLibrary/2006/main" xmlns:w16se="http://schemas.microsoft.com/office/word/2015/wordml/symex" xmlns:cx1="http://schemas.microsoft.com/office/drawing/2015/9/8/chartex" xmlns:cx="http://schemas.microsoft.com/office/drawing/2014/chartex">
             <w:drawing>
               <wp:anchor allowOverlap="1" behindDoc="0" distB="4294967292" distT="4294967292" distL="114300" distR="114300" hidden="0" layoutInCell="1" locked="0" relativeHeight="0" simplePos="0">
                 <wp:simplePos x="0" y="0"/>
@@ -598,7 +598,7 @@
               </wp:anchor>
             </w:drawing>
           </mc:Choice>
-          <mc:Fallback xmlns:cx="http://schemas.microsoft.com/office/drawing/2014/chartex" xmlns:cx1="http://schemas.microsoft.com/office/drawing/2015/9/8/chartex" xmlns:w16se="http://schemas.microsoft.com/office/word/2015/wordml/symex" xmlns:sl="http://schemas.openxmlformats.org/schemaLibrary/2006/main" xmlns:a="http://schemas.openxmlformats.org/drawingml/2006/main" xmlns:pic="http://schemas.openxmlformats.org/drawingml/2006/picture" xmlns:c="http://schemas.openxmlformats.org/drawingml/2006/chart" xmlns:lc="http://schemas.openxmlformats.org/drawingml/2006/lockedCanvas" xmlns:dgm="http://schemas.openxmlformats.org/drawingml/2006/diagram" xmlns:w16="http://schemas.microsoft.com/office/word/2018/wordml" xmlns:w16cex="http://schemas.microsoft.com/office/word/2018/wordml/cex" xmlns:w16cid="http://schemas.microsoft.com/office/word/2016/wordml/cid" xmlns:am3d="http://schemas.microsoft.com/office/drawing/2017/model3d" xmlns:aink="http://schemas.microsoft.com/office/drawing/2016/ink" xmlns:cx8="http://schemas.microsoft.com/office/drawing/2016/5/14/chartex" xmlns:cx7="http://schemas.microsoft.com/office/drawing/2016/5/13/chartex" xmlns:cx6="http://schemas.microsoft.com/office/drawing/2016/5/12/chartex" xmlns:cx5="http://schemas.microsoft.com/office/drawing/2016/5/11/chartex" xmlns:cx4="http://schemas.microsoft.com/office/drawing/2016/5/10/chartex" xmlns:cx3="http://schemas.microsoft.com/office/drawing/2016/5/9/chartex" xmlns:cx2="http://schemas.microsoft.com/office/drawing/2015/10/21/chartex">
+          <mc:Fallback xmlns:cx2="http://schemas.microsoft.com/office/drawing/2015/10/21/chartex" xmlns:cx3="http://schemas.microsoft.com/office/drawing/2016/5/9/chartex" xmlns:cx4="http://schemas.microsoft.com/office/drawing/2016/5/10/chartex" xmlns:cx5="http://schemas.microsoft.com/office/drawing/2016/5/11/chartex" xmlns:cx6="http://schemas.microsoft.com/office/drawing/2016/5/12/chartex" xmlns:cx7="http://schemas.microsoft.com/office/drawing/2016/5/13/chartex" xmlns:cx8="http://schemas.microsoft.com/office/drawing/2016/5/14/chartex" xmlns:aink="http://schemas.microsoft.com/office/drawing/2016/ink" xmlns:am3d="http://schemas.microsoft.com/office/drawing/2017/model3d" xmlns:w16cid="http://schemas.microsoft.com/office/word/2016/wordml/cid" xmlns:w16cex="http://schemas.microsoft.com/office/word/2018/wordml/cex" xmlns:w16="http://schemas.microsoft.com/office/word/2018/wordml" xmlns:dgm="http://schemas.openxmlformats.org/drawingml/2006/diagram" xmlns:lc="http://schemas.openxmlformats.org/drawingml/2006/lockedCanvas" xmlns:c="http://schemas.openxmlformats.org/drawingml/2006/chart" xmlns:pic="http://schemas.openxmlformats.org/drawingml/2006/picture" xmlns:a="http://schemas.openxmlformats.org/drawingml/2006/main" xmlns:sl="http://schemas.openxmlformats.org/schemaLibrary/2006/main" xmlns:w16se="http://schemas.microsoft.com/office/word/2015/wordml/symex" xmlns:cx1="http://schemas.microsoft.com/office/drawing/2015/9/8/chartex" xmlns:cx="http://schemas.microsoft.com/office/drawing/2014/chartex">
             <w:drawing>
               <wp:anchor allowOverlap="1" behindDoc="0" distB="4294967292" distT="4294967292" distL="114300" distR="114300" hidden="0" layoutInCell="1" locked="0" relativeHeight="0" simplePos="0">
                 <wp:simplePos x="0" y="0"/>
@@ -660,6 +660,49 @@
           <w:szCs w:val="28"/>
         </w:rPr>
       </w:pPr>
+      <w:r>
+        <w:rPr>
+          <w:noProof/>
+          <w:lang w:val="en-US" w:eastAsia="en-US"/>
+        </w:rPr>
+        <w:drawing>
+          <wp:inline distT="0" distB="0" distL="0" distR="0" wp14:anchorId="718BE955" wp14:editId="1F835499">
+            <wp:extent cx="4600575" cy="685800"/>
+            <wp:effectExtent l="0" t="0" r="9525" b="0"/>
+            <wp:docPr id="7" name="Picture 7"/>
+            <wp:cNvGraphicFramePr>
+              <a:graphicFrameLocks xmlns:a="http://schemas.openxmlformats.org/drawingml/2006/main" noChangeAspect="1"/>
+            </wp:cNvGraphicFramePr>
+            <a:graphic xmlns:a="http://schemas.openxmlformats.org/drawingml/2006/main">
+              <a:graphicData uri="http://schemas.openxmlformats.org/drawingml/2006/picture">
+                <pic:pic xmlns:pic="http://schemas.openxmlformats.org/drawingml/2006/picture">
+                  <pic:nvPicPr>
+                    <pic:cNvPr id="1" name=""/>
+                    <pic:cNvPicPr/>
+                  </pic:nvPicPr>
+                  <pic:blipFill>
+                    <a:blip r:embed="rId17"/>
+                    <a:stretch>
+                      <a:fillRect/>
+                    </a:stretch>
+                  </pic:blipFill>
+                  <pic:spPr>
+                    <a:xfrm>
+                      <a:off x="0" y="0"/>
+                      <a:ext cx="4600575" cy="685800"/>
+                    </a:xfrm>
+                    <a:prstGeom prst="rect">
+                      <a:avLst/>
+                    </a:prstGeom>
+                  </pic:spPr>
+                </pic:pic>
+              </a:graphicData>
+            </a:graphic>
+          </wp:inline>
+        </w:drawing>
+      </w:r>
+      <w:bookmarkStart w:id="0" w:name="_GoBack"/>
+      <w:bookmarkEnd w:id="0"/>
     </w:p>
     <w:p>
       <w:pPr>
@@ -678,6 +721,47 @@
           <w:szCs w:val="28"/>
         </w:rPr>
       </w:pPr>
+      <w:r>
+        <w:rPr>
+          <w:noProof/>
+          <w:lang w:val="en-US" w:eastAsia="en-US"/>
+        </w:rPr>
+        <w:drawing>
+          <wp:inline distT="0" distB="0" distL="0" distR="0" wp14:anchorId="25DD8CB0" wp14:editId="29003B33">
+            <wp:extent cx="5940425" cy="5430520"/>
+            <wp:effectExtent l="0" t="0" r="3175" b="0"/>
+            <wp:docPr id="6" name="Picture 6"/>
+            <wp:cNvGraphicFramePr>
+              <a:graphicFrameLocks xmlns:a="http://schemas.openxmlformats.org/drawingml/2006/main" noChangeAspect="1"/>
+            </wp:cNvGraphicFramePr>
+            <a:graphic xmlns:a="http://schemas.openxmlformats.org/drawingml/2006/main">
+              <a:graphicData uri="http://schemas.openxmlformats.org/drawingml/2006/picture">
+                <pic:pic xmlns:pic="http://schemas.openxmlformats.org/drawingml/2006/picture">
+                  <pic:nvPicPr>
+                    <pic:cNvPr id="1" name=""/>
+                    <pic:cNvPicPr/>
+                  </pic:nvPicPr>
+                  <pic:blipFill>
+                    <a:blip r:embed="rId18"/>
+                    <a:stretch>
+                      <a:fillRect/>
+                    </a:stretch>
+                  </pic:blipFill>
+                  <pic:spPr>
+                    <a:xfrm>
+                      <a:off x="0" y="0"/>
+                      <a:ext cx="5940425" cy="5430520"/>
+                    </a:xfrm>
+                    <a:prstGeom prst="rect">
+                      <a:avLst/>
+                    </a:prstGeom>
+                  </pic:spPr>
+                </pic:pic>
+              </a:graphicData>
+            </a:graphic>
+          </wp:inline>
+        </w:drawing>
+      </w:r>
     </w:p>
     <w:p>
       <w:pPr>
@@ -791,12 +875,12 @@
           <w:szCs w:val="28"/>
         </w:rPr>
         <w:sectPr>
-          <w:headerReference w:type="even" r:id="rId17"/>
-          <w:headerReference w:type="default" r:id="rId18"/>
-          <w:footerReference w:type="even" r:id="rId19"/>
-          <w:footerReference w:type="default" r:id="rId20"/>
-          <w:headerReference w:type="first" r:id="rId21"/>
-          <w:footerReference w:type="first" r:id="rId22"/>
+          <w:headerReference w:type="even" r:id="rId19"/>
+          <w:headerReference w:type="default" r:id="rId20"/>
+          <w:footerReference w:type="even" r:id="rId21"/>
+          <w:footerReference w:type="default" r:id="rId22"/>
+          <w:headerReference w:type="first" r:id="rId23"/>
+          <w:footerReference w:type="first" r:id="rId24"/>
           <w:pgSz w:w="12240" w:h="15840"/>
           <w:pgMar w:top="1417" w:right="1467" w:bottom="1417" w:left="1418" w:header="708" w:footer="708" w:gutter="0"/>
           <w:pgNumType w:start="1"/>
@@ -816,8 +900,8 @@
       <w:pPr>
         <w:pStyle w:val="Heading1"/>
       </w:pPr>
-      <w:bookmarkStart w:id="0" w:name="_gjdgxs" w:colFirst="0" w:colLast="0"/>
-      <w:bookmarkEnd w:id="0"/>
+      <w:bookmarkStart w:id="1" w:name="_gjdgxs" w:colFirst="0" w:colLast="0"/>
+      <w:bookmarkEnd w:id="1"/>
       <w:r>
         <w:lastRenderedPageBreak/>
         <w:t>Agradecimientos</w:t>
@@ -840,8 +924,8 @@
       <w:pPr>
         <w:pStyle w:val="Heading1"/>
       </w:pPr>
-      <w:bookmarkStart w:id="1" w:name="_30j0zll" w:colFirst="0" w:colLast="0"/>
-      <w:bookmarkEnd w:id="1"/>
+      <w:bookmarkStart w:id="2" w:name="_30j0zll" w:colFirst="0" w:colLast="0"/>
+      <w:bookmarkEnd w:id="2"/>
       <w:r>
         <w:lastRenderedPageBreak/>
         <w:t>Resumen</w:t>
@@ -864,8 +948,8 @@
       <w:pPr>
         <w:pStyle w:val="Heading1"/>
       </w:pPr>
-      <w:bookmarkStart w:id="2" w:name="_1fob9te" w:colFirst="0" w:colLast="0"/>
-      <w:bookmarkEnd w:id="2"/>
+      <w:bookmarkStart w:id="3" w:name="_1fob9te" w:colFirst="0" w:colLast="0"/>
+      <w:bookmarkEnd w:id="3"/>
       <w:r>
         <w:lastRenderedPageBreak/>
         <w:t>Índice</w:t>
@@ -1631,8 +1715,8 @@
       <w:pPr>
         <w:pStyle w:val="Heading1"/>
       </w:pPr>
-      <w:bookmarkStart w:id="3" w:name="_3znysh7" w:colFirst="0" w:colLast="0"/>
-      <w:bookmarkEnd w:id="3"/>
+      <w:bookmarkStart w:id="4" w:name="_3znysh7" w:colFirst="0" w:colLast="0"/>
+      <w:bookmarkEnd w:id="4"/>
       <w:r>
         <w:t>Generalidades del proyecto</w:t>
       </w:r>
@@ -1642,8 +1726,8 @@
       <w:pPr>
         <w:pStyle w:val="Heading2"/>
       </w:pPr>
-      <w:bookmarkStart w:id="4" w:name="_2et92p0" w:colFirst="0" w:colLast="0"/>
-      <w:bookmarkEnd w:id="4"/>
+      <w:bookmarkStart w:id="5" w:name="_2et92p0" w:colFirst="0" w:colLast="0"/>
+      <w:bookmarkEnd w:id="5"/>
       <w:r>
         <w:t>Introducción</w:t>
       </w:r>
@@ -1667,8 +1751,8 @@
       <w:pPr>
         <w:pStyle w:val="Heading2"/>
       </w:pPr>
-      <w:bookmarkStart w:id="5" w:name="_tyjcwt" w:colFirst="0" w:colLast="0"/>
-      <w:bookmarkEnd w:id="5"/>
+      <w:bookmarkStart w:id="6" w:name="_tyjcwt" w:colFirst="0" w:colLast="0"/>
+      <w:bookmarkEnd w:id="6"/>
       <w:r>
         <w:lastRenderedPageBreak/>
         <w:t>Empresa u organización</w:t>
@@ -1722,8 +1806,8 @@
       <w:pPr>
         <w:pStyle w:val="Heading2"/>
       </w:pPr>
-      <w:bookmarkStart w:id="6" w:name="_3dy6vkm" w:colFirst="0" w:colLast="0"/>
-      <w:bookmarkEnd w:id="6"/>
+      <w:bookmarkStart w:id="7" w:name="_3dy6vkm" w:colFirst="0" w:colLast="0"/>
+      <w:bookmarkEnd w:id="7"/>
       <w:r>
         <w:lastRenderedPageBreak/>
         <w:t>Problemas a resolver</w:t>
@@ -1753,8 +1837,8 @@
       <w:pPr>
         <w:pStyle w:val="Heading2"/>
       </w:pPr>
-      <w:bookmarkStart w:id="7" w:name="_1t3h5sf" w:colFirst="0" w:colLast="0"/>
-      <w:bookmarkEnd w:id="7"/>
+      <w:bookmarkStart w:id="8" w:name="_1t3h5sf" w:colFirst="0" w:colLast="0"/>
+      <w:bookmarkEnd w:id="8"/>
       <w:r>
         <w:lastRenderedPageBreak/>
         <w:t xml:space="preserve">Objetivos </w:t>
@@ -1765,8 +1849,8 @@
       <w:pPr>
         <w:pStyle w:val="Heading3"/>
       </w:pPr>
-      <w:bookmarkStart w:id="8" w:name="_4d34og8" w:colFirst="0" w:colLast="0"/>
-      <w:bookmarkEnd w:id="8"/>
+      <w:bookmarkStart w:id="9" w:name="_4d34og8" w:colFirst="0" w:colLast="0"/>
+      <w:bookmarkEnd w:id="9"/>
       <w:r>
         <w:t xml:space="preserve">Objetivo general </w:t>
       </w:r>
@@ -1785,8 +1869,8 @@
       <w:pPr>
         <w:pStyle w:val="Heading3"/>
       </w:pPr>
-      <w:bookmarkStart w:id="9" w:name="_2s8eyo1" w:colFirst="0" w:colLast="0"/>
-      <w:bookmarkEnd w:id="9"/>
+      <w:bookmarkStart w:id="10" w:name="_2s8eyo1" w:colFirst="0" w:colLast="0"/>
+      <w:bookmarkEnd w:id="10"/>
       <w:r>
         <w:t>Objetivos específicos</w:t>
       </w:r>
@@ -1864,8 +1948,8 @@
       <w:pPr>
         <w:pStyle w:val="Heading2"/>
       </w:pPr>
-      <w:bookmarkStart w:id="10" w:name="_17dp8vu" w:colFirst="0" w:colLast="0"/>
-      <w:bookmarkEnd w:id="10"/>
+      <w:bookmarkStart w:id="11" w:name="_17dp8vu" w:colFirst="0" w:colLast="0"/>
+      <w:bookmarkEnd w:id="11"/>
       <w:r>
         <w:lastRenderedPageBreak/>
         <w:t>Justificación</w:t>
@@ -1897,8 +1981,8 @@
       <w:pPr>
         <w:pStyle w:val="Heading1"/>
       </w:pPr>
-      <w:bookmarkStart w:id="11" w:name="_3rdcrjn" w:colFirst="0" w:colLast="0"/>
-      <w:bookmarkEnd w:id="11"/>
+      <w:bookmarkStart w:id="12" w:name="_3rdcrjn" w:colFirst="0" w:colLast="0"/>
+      <w:bookmarkEnd w:id="12"/>
       <w:r>
         <w:lastRenderedPageBreak/>
         <w:t>Marco teórico</w:t>
@@ -1926,8 +2010,8 @@
       <w:pPr>
         <w:pStyle w:val="Heading1"/>
       </w:pPr>
-      <w:bookmarkStart w:id="12" w:name="_26in1rg" w:colFirst="0" w:colLast="0"/>
-      <w:bookmarkEnd w:id="12"/>
+      <w:bookmarkStart w:id="13" w:name="_26in1rg" w:colFirst="0" w:colLast="0"/>
+      <w:bookmarkEnd w:id="13"/>
       <w:r>
         <w:lastRenderedPageBreak/>
         <w:t>Desarrollo</w:t>
@@ -3866,7 +3950,7 @@
                     </pic:cNvPicPr>
                   </pic:nvPicPr>
                   <pic:blipFill rotWithShape="1">
-                    <a:blip r:embed="rId23" cstate="print">
+                    <a:blip r:embed="rId25" cstate="print">
                       <a:extLst>
                         <a:ext uri="{28A0092B-C50C-407E-A947-70E740481C1C}">
                           <a14:useLocalDpi xmlns:a14="http://schemas.microsoft.com/office/drawing/2010/main" val="0"/>
@@ -3943,10 +4027,7 @@
         <w:t>Pruebas e implementación</w:t>
       </w:r>
     </w:p>
-    <w:p>
-      <w:bookmarkStart w:id="13" w:name="_GoBack"/>
-      <w:bookmarkEnd w:id="13"/>
-    </w:p>
+    <w:p/>
     <w:p>
       <w:pPr>
         <w:rPr>
@@ -4225,8 +4306,8 @@
     </w:p>
     <w:p/>
     <w:sectPr>
-      <w:headerReference w:type="default" r:id="rId24"/>
-      <w:footerReference w:type="default" r:id="rId25"/>
+      <w:headerReference w:type="default" r:id="rId26"/>
+      <w:footerReference w:type="default" r:id="rId27"/>
       <w:pgSz w:w="12240" w:h="15840"/>
       <w:pgMar w:top="1417" w:right="1467" w:bottom="1417" w:left="1418" w:header="708" w:footer="708" w:gutter="0"/>
       <w:pgNumType w:start="1"/>
@@ -4350,7 +4431,7 @@
         <w:noProof/>
         <w:color w:val="000000"/>
       </w:rPr>
-      <w:t>20</w:t>
+      <w:t>19</w:t>
     </w:r>
     <w:r>
       <w:rPr>

</xml_diff>